<commit_message>
Se completa actividad 1.1 y 1.2
</commit_message>
<xml_diff>
--- a/David Zurita/1.1_APT122_AutoevaluacionCompetenciasFase1.docx
+++ b/David Zurita/1.1_APT122_AutoevaluacionCompetenciasFase1.docx
@@ -1,6 +1,6 @@
 
 <file path=word/document.xml><?xml version="1.0" encoding="utf-8"?>
-<w:document xmlns:wpc="http://schemas.microsoft.com/office/word/2010/wordprocessingCanvas" xmlns:cx="http://schemas.microsoft.com/office/drawing/2014/chartex" xmlns:cx1="http://schemas.microsoft.com/office/drawing/2015/9/8/chartex" xmlns:cx2="http://schemas.microsoft.com/office/drawing/2015/10/21/chartex" xmlns:cx3="http://schemas.microsoft.com/office/drawing/2016/5/9/chartex" xmlns:cx4="http://schemas.microsoft.com/office/drawing/2016/5/10/chartex" xmlns:cx5="http://schemas.microsoft.com/office/drawing/2016/5/11/chartex" xmlns:cx6="http://schemas.microsoft.com/office/drawing/2016/5/12/chartex" xmlns:cx7="http://schemas.microsoft.com/office/drawing/2016/5/13/chartex" xmlns:cx8="http://schemas.microsoft.com/office/drawing/2016/5/14/chartex" xmlns:mc="http://schemas.openxmlformats.org/markup-compatibility/2006" xmlns:aink="http://schemas.microsoft.com/office/drawing/2016/ink" xmlns:am3d="http://schemas.microsoft.com/office/drawing/2017/model3d" xmlns:o="urn:schemas-microsoft-com:office:office" xmlns:r="http://schemas.openxmlformats.org/officeDocument/2006/relationships" xmlns:m="http://schemas.openxmlformats.org/officeDocument/2006/math" xmlns:v="urn:schemas-microsoft-com:vml" xmlns:wp14="http://schemas.microsoft.com/office/word/2010/wordprocessingDrawing" xmlns:wp="http://schemas.openxmlformats.org/drawingml/2006/wordprocessingDrawing" xmlns:w10="urn:schemas-microsoft-com:office:word" xmlns:w="http://schemas.openxmlformats.org/wordprocessingml/2006/main" xmlns:w14="http://schemas.microsoft.com/office/word/2010/wordml" xmlns:w15="http://schemas.microsoft.com/office/word/2012/wordml" xmlns:w16cex="http://schemas.microsoft.com/office/word/2018/wordml/cex" xmlns:w16cid="http://schemas.microsoft.com/office/word/2016/wordml/cid" xmlns:w16="http://schemas.microsoft.com/office/word/2018/wordml" xmlns:w16sdtdh="http://schemas.microsoft.com/office/word/2020/wordml/sdtdatahash" xmlns:w16se="http://schemas.microsoft.com/office/word/2015/wordml/symex" xmlns:wpg="http://schemas.microsoft.com/office/word/2010/wordprocessingGroup" xmlns:wpi="http://schemas.microsoft.com/office/word/2010/wordprocessingInk" xmlns:wne="http://schemas.microsoft.com/office/word/2006/wordml" xmlns:wps="http://schemas.microsoft.com/office/word/2010/wordprocessingShape" mc:Ignorable="w14 w15 w16se w16cid w16 w16cex w16sdtdh wp14">
+<w:document xmlns:wpc="http://schemas.microsoft.com/office/word/2010/wordprocessingCanvas" xmlns:cx="http://schemas.microsoft.com/office/drawing/2014/chartex" xmlns:cx1="http://schemas.microsoft.com/office/drawing/2015/9/8/chartex" xmlns:cx2="http://schemas.microsoft.com/office/drawing/2015/10/21/chartex" xmlns:cx3="http://schemas.microsoft.com/office/drawing/2016/5/9/chartex" xmlns:cx4="http://schemas.microsoft.com/office/drawing/2016/5/10/chartex" xmlns:cx5="http://schemas.microsoft.com/office/drawing/2016/5/11/chartex" xmlns:cx6="http://schemas.microsoft.com/office/drawing/2016/5/12/chartex" xmlns:cx7="http://schemas.microsoft.com/office/drawing/2016/5/13/chartex" xmlns:cx8="http://schemas.microsoft.com/office/drawing/2016/5/14/chartex" xmlns:mc="http://schemas.openxmlformats.org/markup-compatibility/2006" xmlns:aink="http://schemas.microsoft.com/office/drawing/2016/ink" xmlns:am3d="http://schemas.microsoft.com/office/drawing/2017/model3d" xmlns:o="urn:schemas-microsoft-com:office:office" xmlns:oel="http://schemas.microsoft.com/office/2019/extlst" xmlns:r="http://schemas.openxmlformats.org/officeDocument/2006/relationships" xmlns:m="http://schemas.openxmlformats.org/officeDocument/2006/math" xmlns:v="urn:schemas-microsoft-com:vml" xmlns:wp14="http://schemas.microsoft.com/office/word/2010/wordprocessingDrawing" xmlns:wp="http://schemas.openxmlformats.org/drawingml/2006/wordprocessingDrawing" xmlns:w10="urn:schemas-microsoft-com:office:word" xmlns:w="http://schemas.openxmlformats.org/wordprocessingml/2006/main" xmlns:w14="http://schemas.microsoft.com/office/word/2010/wordml" xmlns:w15="http://schemas.microsoft.com/office/word/2012/wordml" xmlns:w16cex="http://schemas.microsoft.com/office/word/2018/wordml/cex" xmlns:w16cid="http://schemas.microsoft.com/office/word/2016/wordml/cid" xmlns:w16="http://schemas.microsoft.com/office/word/2018/wordml" xmlns:w16du="http://schemas.microsoft.com/office/word/2023/wordml/word16du" xmlns:w16sdtdh="http://schemas.microsoft.com/office/word/2020/wordml/sdtdatahash" xmlns:w16se="http://schemas.microsoft.com/office/word/2015/wordml/symex" xmlns:wpg="http://schemas.microsoft.com/office/word/2010/wordprocessingGroup" xmlns:wpi="http://schemas.microsoft.com/office/word/2010/wordprocessingInk" xmlns:wne="http://schemas.microsoft.com/office/word/2006/wordml" xmlns:wps="http://schemas.microsoft.com/office/word/2010/wordprocessingShape" mc:Ignorable="w14 w15 w16se w16cid w16 w16cex w16sdtdh w16du wp14">
   <w:body>
     <w:p>
       <w:pPr>
@@ -1300,7 +1300,6 @@
               <w:rPr>
                 <w:b/>
                 <w:bCs/>
-                <w:color w:val="FF0000"/>
                 <w:sz w:val="18"/>
                 <w:szCs w:val="18"/>
               </w:rPr>
@@ -1309,7 +1308,6 @@
               <w:rPr>
                 <w:b/>
                 <w:bCs/>
-                <w:color w:val="FF0000"/>
                 <w:sz w:val="18"/>
                 <w:szCs w:val="18"/>
               </w:rPr>
@@ -1456,11 +1454,19 @@
               <w:rPr>
                 <w:b/>
                 <w:bCs/>
-                <w:color w:val="FF0000"/>
                 <w:sz w:val="18"/>
                 <w:szCs w:val="18"/>
               </w:rPr>
             </w:pPr>
+            <w:r>
+              <w:rPr>
+                <w:b/>
+                <w:bCs/>
+                <w:sz w:val="18"/>
+                <w:szCs w:val="18"/>
+              </w:rPr>
+              <w:t>Codificación bajo los principios claves de la industria</w:t>
+            </w:r>
           </w:p>
         </w:tc>
         <w:tc>
@@ -1493,6 +1499,15 @@
                 <w:szCs w:val="18"/>
               </w:rPr>
             </w:pPr>
+            <w:r>
+              <w:rPr>
+                <w:b/>
+                <w:bCs/>
+                <w:sz w:val="18"/>
+                <w:szCs w:val="18"/>
+              </w:rPr>
+              <w:t>X</w:t>
+            </w:r>
           </w:p>
         </w:tc>
         <w:tc>
@@ -1557,6 +1572,15 @@
                 <w:szCs w:val="18"/>
               </w:rPr>
             </w:pPr>
+            <w:r>
+              <w:rPr>
+                <w:b/>
+                <w:bCs/>
+                <w:sz w:val="18"/>
+                <w:szCs w:val="18"/>
+              </w:rPr>
+              <w:t>He aprendido a codificar bajo principios como SOLID para generar código de calidad y fácil mantenimiento y escalabilidad.</w:t>
+            </w:r>
           </w:p>
         </w:tc>
       </w:tr>
@@ -1579,6 +1603,15 @@
                 <w:szCs w:val="18"/>
               </w:rPr>
             </w:pPr>
+            <w:r>
+              <w:rPr>
+                <w:b/>
+                <w:bCs/>
+                <w:sz w:val="18"/>
+                <w:szCs w:val="18"/>
+              </w:rPr>
+              <w:t>Presentar soluciones informáticas a problemas que se presenten</w:t>
+            </w:r>
           </w:p>
         </w:tc>
         <w:tc>
@@ -1611,6 +1644,15 @@
                 <w:szCs w:val="18"/>
               </w:rPr>
             </w:pPr>
+            <w:r>
+              <w:rPr>
+                <w:b/>
+                <w:bCs/>
+                <w:sz w:val="18"/>
+                <w:szCs w:val="18"/>
+              </w:rPr>
+              <w:t>X</w:t>
+            </w:r>
           </w:p>
         </w:tc>
         <w:tc>
@@ -1675,6 +1717,15 @@
                 <w:szCs w:val="18"/>
               </w:rPr>
             </w:pPr>
+            <w:r>
+              <w:rPr>
+                <w:b/>
+                <w:bCs/>
+                <w:sz w:val="18"/>
+                <w:szCs w:val="18"/>
+              </w:rPr>
+              <w:t>Creo tener la experiencia necesaria en el rubro para entender y poder presentar soluciones a los problemas más comunes dentro del desarrollo.</w:t>
+            </w:r>
           </w:p>
         </w:tc>
       </w:tr>
@@ -1697,6 +1748,15 @@
                 <w:szCs w:val="18"/>
               </w:rPr>
             </w:pPr>
+            <w:r>
+              <w:rPr>
+                <w:b/>
+                <w:bCs/>
+                <w:sz w:val="18"/>
+                <w:szCs w:val="18"/>
+              </w:rPr>
+              <w:t>Manejo de conceptos técnicos de la industria</w:t>
+            </w:r>
           </w:p>
         </w:tc>
         <w:tc>
@@ -1729,6 +1789,15 @@
                 <w:szCs w:val="18"/>
               </w:rPr>
             </w:pPr>
+            <w:r>
+              <w:rPr>
+                <w:b/>
+                <w:bCs/>
+                <w:sz w:val="18"/>
+                <w:szCs w:val="18"/>
+              </w:rPr>
+              <w:t>X</w:t>
+            </w:r>
           </w:p>
         </w:tc>
         <w:tc>
@@ -1793,6 +1862,15 @@
                 <w:szCs w:val="18"/>
               </w:rPr>
             </w:pPr>
+            <w:r>
+              <w:rPr>
+                <w:b/>
+                <w:bCs/>
+                <w:sz w:val="18"/>
+                <w:szCs w:val="18"/>
+              </w:rPr>
+              <w:t>He aprendido varios conceptos utilizados comúnmente para referirse a componentes, arquitecturas, estrategias, etc.</w:t>
+            </w:r>
           </w:p>
         </w:tc>
       </w:tr>
@@ -1815,6 +1893,15 @@
                 <w:szCs w:val="18"/>
               </w:rPr>
             </w:pPr>
+            <w:r>
+              <w:rPr>
+                <w:b/>
+                <w:bCs/>
+                <w:sz w:val="18"/>
+                <w:szCs w:val="18"/>
+              </w:rPr>
+              <w:t>Analizar y desarrollar modelos de datos</w:t>
+            </w:r>
           </w:p>
         </w:tc>
         <w:tc>
@@ -1847,6 +1934,15 @@
                 <w:szCs w:val="18"/>
               </w:rPr>
             </w:pPr>
+            <w:r>
+              <w:rPr>
+                <w:b/>
+                <w:bCs/>
+                <w:sz w:val="18"/>
+                <w:szCs w:val="18"/>
+              </w:rPr>
+              <w:t>X</w:t>
+            </w:r>
           </w:p>
         </w:tc>
         <w:tc>
@@ -1911,6 +2007,24 @@
                 <w:szCs w:val="18"/>
               </w:rPr>
             </w:pPr>
+            <w:r>
+              <w:rPr>
+                <w:b/>
+                <w:bCs/>
+                <w:sz w:val="18"/>
+                <w:szCs w:val="18"/>
+              </w:rPr>
+              <w:t>Cuento con experiencia en bases de datos relacionales</w:t>
+            </w:r>
+            <w:r>
+              <w:rPr>
+                <w:b/>
+                <w:bCs/>
+                <w:sz w:val="18"/>
+                <w:szCs w:val="18"/>
+              </w:rPr>
+              <w:t xml:space="preserve"> y he tenido que realizar en múltiples ocasiones análisis de modelos complejos (más de 50 tablas)</w:t>
+            </w:r>
           </w:p>
         </w:tc>
       </w:tr>
@@ -1933,6 +2047,15 @@
                 <w:szCs w:val="18"/>
               </w:rPr>
             </w:pPr>
+            <w:r>
+              <w:rPr>
+                <w:b/>
+                <w:bCs/>
+                <w:sz w:val="18"/>
+                <w:szCs w:val="18"/>
+              </w:rPr>
+              <w:t>Gestionar proyectos informáticos</w:t>
+            </w:r>
           </w:p>
         </w:tc>
         <w:tc>
@@ -1981,6 +2104,15 @@
                 <w:szCs w:val="18"/>
               </w:rPr>
             </w:pPr>
+            <w:r>
+              <w:rPr>
+                <w:b/>
+                <w:bCs/>
+                <w:sz w:val="18"/>
+                <w:szCs w:val="18"/>
+              </w:rPr>
+              <w:t>X</w:t>
+            </w:r>
           </w:p>
         </w:tc>
         <w:tc>
@@ -2029,6 +2161,15 @@
                 <w:szCs w:val="18"/>
               </w:rPr>
             </w:pPr>
+            <w:r>
+              <w:rPr>
+                <w:b/>
+                <w:bCs/>
+                <w:sz w:val="18"/>
+                <w:szCs w:val="18"/>
+              </w:rPr>
+              <w:t>Todos los conocimientos adquiridos en esta área han sido a través de asignaturas y no en prácticas profesionales.</w:t>
+            </w:r>
           </w:p>
         </w:tc>
       </w:tr>
@@ -2051,6 +2192,15 @@
                 <w:szCs w:val="18"/>
               </w:rPr>
             </w:pPr>
+            <w:r>
+              <w:rPr>
+                <w:b/>
+                <w:bCs/>
+                <w:sz w:val="18"/>
+                <w:szCs w:val="18"/>
+              </w:rPr>
+              <w:t>Analizar y planificar requerimientos informáticos</w:t>
+            </w:r>
           </w:p>
         </w:tc>
         <w:tc>
@@ -2083,6 +2233,15 @@
                 <w:szCs w:val="18"/>
               </w:rPr>
             </w:pPr>
+            <w:r>
+              <w:rPr>
+                <w:b/>
+                <w:bCs/>
+                <w:sz w:val="18"/>
+                <w:szCs w:val="18"/>
+              </w:rPr>
+              <w:t>X</w:t>
+            </w:r>
           </w:p>
         </w:tc>
         <w:tc>
@@ -2147,6 +2306,15 @@
                 <w:szCs w:val="18"/>
               </w:rPr>
             </w:pPr>
+            <w:r>
+              <w:rPr>
+                <w:b/>
+                <w:bCs/>
+                <w:sz w:val="18"/>
+                <w:szCs w:val="18"/>
+              </w:rPr>
+              <w:t>Dentro de mis asignaciones laborales se encuentra el analizar y planificar requerimientos previos a cada asignación.</w:t>
+            </w:r>
           </w:p>
         </w:tc>
       </w:tr>
@@ -2269,17 +2437,6 @@
         </w:tc>
       </w:tr>
     </w:tbl>
-    <w:p>
-      <w:pPr>
-        <w:pStyle w:val="Prrafodelista"/>
-        <w:ind w:left="435"/>
-        <w:rPr>
-          <w:rFonts w:cstheme="minorHAnsi"/>
-          <w:sz w:val="20"/>
-          <w:szCs w:val="20"/>
-        </w:rPr>
-      </w:pPr>
-    </w:p>
     <w:p>
       <w:pPr>
         <w:rPr>
@@ -2307,7 +2464,7 @@
 </file>
 
 <file path=word/endnotes.xml><?xml version="1.0" encoding="utf-8"?>
-<w:endnotes xmlns:wpc="http://schemas.microsoft.com/office/word/2010/wordprocessingCanvas" xmlns:cx="http://schemas.microsoft.com/office/drawing/2014/chartex" xmlns:cx1="http://schemas.microsoft.com/office/drawing/2015/9/8/chartex" xmlns:cx2="http://schemas.microsoft.com/office/drawing/2015/10/21/chartex" xmlns:cx3="http://schemas.microsoft.com/office/drawing/2016/5/9/chartex" xmlns:cx4="http://schemas.microsoft.com/office/drawing/2016/5/10/chartex" xmlns:cx5="http://schemas.microsoft.com/office/drawing/2016/5/11/chartex" xmlns:cx6="http://schemas.microsoft.com/office/drawing/2016/5/12/chartex" xmlns:cx7="http://schemas.microsoft.com/office/drawing/2016/5/13/chartex" xmlns:cx8="http://schemas.microsoft.com/office/drawing/2016/5/14/chartex" xmlns:mc="http://schemas.openxmlformats.org/markup-compatibility/2006" xmlns:aink="http://schemas.microsoft.com/office/drawing/2016/ink" xmlns:am3d="http://schemas.microsoft.com/office/drawing/2017/model3d" xmlns:o="urn:schemas-microsoft-com:office:office" xmlns:r="http://schemas.openxmlformats.org/officeDocument/2006/relationships" xmlns:m="http://schemas.openxmlformats.org/officeDocument/2006/math" xmlns:v="urn:schemas-microsoft-com:vml" xmlns:wp14="http://schemas.microsoft.com/office/word/2010/wordprocessingDrawing" xmlns:wp="http://schemas.openxmlformats.org/drawingml/2006/wordprocessingDrawing" xmlns:w10="urn:schemas-microsoft-com:office:word" xmlns:w="http://schemas.openxmlformats.org/wordprocessingml/2006/main" xmlns:w14="http://schemas.microsoft.com/office/word/2010/wordml" xmlns:w15="http://schemas.microsoft.com/office/word/2012/wordml" xmlns:w16cex="http://schemas.microsoft.com/office/word/2018/wordml/cex" xmlns:w16cid="http://schemas.microsoft.com/office/word/2016/wordml/cid" xmlns:w16="http://schemas.microsoft.com/office/word/2018/wordml" xmlns:w16sdtdh="http://schemas.microsoft.com/office/word/2020/wordml/sdtdatahash" xmlns:w16se="http://schemas.microsoft.com/office/word/2015/wordml/symex" xmlns:wpg="http://schemas.microsoft.com/office/word/2010/wordprocessingGroup" xmlns:wpi="http://schemas.microsoft.com/office/word/2010/wordprocessingInk" xmlns:wne="http://schemas.microsoft.com/office/word/2006/wordml" xmlns:wps="http://schemas.microsoft.com/office/word/2010/wordprocessingShape" mc:Ignorable="w14 w15 w16se w16cid w16 w16cex w16sdtdh wp14">
+<w:endnotes xmlns:wpc="http://schemas.microsoft.com/office/word/2010/wordprocessingCanvas" xmlns:cx="http://schemas.microsoft.com/office/drawing/2014/chartex" xmlns:cx1="http://schemas.microsoft.com/office/drawing/2015/9/8/chartex" xmlns:cx2="http://schemas.microsoft.com/office/drawing/2015/10/21/chartex" xmlns:cx3="http://schemas.microsoft.com/office/drawing/2016/5/9/chartex" xmlns:cx4="http://schemas.microsoft.com/office/drawing/2016/5/10/chartex" xmlns:cx5="http://schemas.microsoft.com/office/drawing/2016/5/11/chartex" xmlns:cx6="http://schemas.microsoft.com/office/drawing/2016/5/12/chartex" xmlns:cx7="http://schemas.microsoft.com/office/drawing/2016/5/13/chartex" xmlns:cx8="http://schemas.microsoft.com/office/drawing/2016/5/14/chartex" xmlns:mc="http://schemas.openxmlformats.org/markup-compatibility/2006" xmlns:aink="http://schemas.microsoft.com/office/drawing/2016/ink" xmlns:am3d="http://schemas.microsoft.com/office/drawing/2017/model3d" xmlns:o="urn:schemas-microsoft-com:office:office" xmlns:oel="http://schemas.microsoft.com/office/2019/extlst" xmlns:r="http://schemas.openxmlformats.org/officeDocument/2006/relationships" xmlns:m="http://schemas.openxmlformats.org/officeDocument/2006/math" xmlns:v="urn:schemas-microsoft-com:vml" xmlns:wp14="http://schemas.microsoft.com/office/word/2010/wordprocessingDrawing" xmlns:wp="http://schemas.openxmlformats.org/drawingml/2006/wordprocessingDrawing" xmlns:w10="urn:schemas-microsoft-com:office:word" xmlns:w="http://schemas.openxmlformats.org/wordprocessingml/2006/main" xmlns:w14="http://schemas.microsoft.com/office/word/2010/wordml" xmlns:w15="http://schemas.microsoft.com/office/word/2012/wordml" xmlns:w16cex="http://schemas.microsoft.com/office/word/2018/wordml/cex" xmlns:w16cid="http://schemas.microsoft.com/office/word/2016/wordml/cid" xmlns:w16="http://schemas.microsoft.com/office/word/2018/wordml" xmlns:w16du="http://schemas.microsoft.com/office/word/2023/wordml/word16du" xmlns:w16sdtdh="http://schemas.microsoft.com/office/word/2020/wordml/sdtdatahash" xmlns:w16se="http://schemas.microsoft.com/office/word/2015/wordml/symex" xmlns:wpg="http://schemas.microsoft.com/office/word/2010/wordprocessingGroup" xmlns:wpi="http://schemas.microsoft.com/office/word/2010/wordprocessingInk" xmlns:wne="http://schemas.microsoft.com/office/word/2006/wordml" xmlns:wps="http://schemas.microsoft.com/office/word/2010/wordprocessingShape" mc:Ignorable="w14 w15 w16se w16cid w16 w16cex w16sdtdh w16du wp14">
   <w:endnote w:type="separator" w:id="-1">
     <w:p>
       <w:pPr>
@@ -2332,7 +2489,7 @@
 </file>
 
 <file path=word/footer1.xml><?xml version="1.0" encoding="utf-8"?>
-<w:ftr xmlns:wpc="http://schemas.microsoft.com/office/word/2010/wordprocessingCanvas" xmlns:cx="http://schemas.microsoft.com/office/drawing/2014/chartex" xmlns:cx1="http://schemas.microsoft.com/office/drawing/2015/9/8/chartex" xmlns:cx2="http://schemas.microsoft.com/office/drawing/2015/10/21/chartex" xmlns:cx3="http://schemas.microsoft.com/office/drawing/2016/5/9/chartex" xmlns:cx4="http://schemas.microsoft.com/office/drawing/2016/5/10/chartex" xmlns:cx5="http://schemas.microsoft.com/office/drawing/2016/5/11/chartex" xmlns:cx6="http://schemas.microsoft.com/office/drawing/2016/5/12/chartex" xmlns:cx7="http://schemas.microsoft.com/office/drawing/2016/5/13/chartex" xmlns:cx8="http://schemas.microsoft.com/office/drawing/2016/5/14/chartex" xmlns:mc="http://schemas.openxmlformats.org/markup-compatibility/2006" xmlns:aink="http://schemas.microsoft.com/office/drawing/2016/ink" xmlns:am3d="http://schemas.microsoft.com/office/drawing/2017/model3d" xmlns:o="urn:schemas-microsoft-com:office:office" xmlns:r="http://schemas.openxmlformats.org/officeDocument/2006/relationships" xmlns:m="http://schemas.openxmlformats.org/officeDocument/2006/math" xmlns:v="urn:schemas-microsoft-com:vml" xmlns:wp14="http://schemas.microsoft.com/office/word/2010/wordprocessingDrawing" xmlns:wp="http://schemas.openxmlformats.org/drawingml/2006/wordprocessingDrawing" xmlns:w10="urn:schemas-microsoft-com:office:word" xmlns:w="http://schemas.openxmlformats.org/wordprocessingml/2006/main" xmlns:w14="http://schemas.microsoft.com/office/word/2010/wordml" xmlns:w15="http://schemas.microsoft.com/office/word/2012/wordml" xmlns:w16cex="http://schemas.microsoft.com/office/word/2018/wordml/cex" xmlns:w16cid="http://schemas.microsoft.com/office/word/2016/wordml/cid" xmlns:w16="http://schemas.microsoft.com/office/word/2018/wordml" xmlns:w16sdtdh="http://schemas.microsoft.com/office/word/2020/wordml/sdtdatahash" xmlns:w16se="http://schemas.microsoft.com/office/word/2015/wordml/symex" xmlns:wpg="http://schemas.microsoft.com/office/word/2010/wordprocessingGroup" xmlns:wpi="http://schemas.microsoft.com/office/word/2010/wordprocessingInk" xmlns:wne="http://schemas.microsoft.com/office/word/2006/wordml" xmlns:wps="http://schemas.microsoft.com/office/word/2010/wordprocessingShape" mc:Ignorable="w14 w15 w16se w16cid w16 w16cex w16sdtdh wp14">
+<w:ftr xmlns:wpc="http://schemas.microsoft.com/office/word/2010/wordprocessingCanvas" xmlns:cx="http://schemas.microsoft.com/office/drawing/2014/chartex" xmlns:cx1="http://schemas.microsoft.com/office/drawing/2015/9/8/chartex" xmlns:cx2="http://schemas.microsoft.com/office/drawing/2015/10/21/chartex" xmlns:cx3="http://schemas.microsoft.com/office/drawing/2016/5/9/chartex" xmlns:cx4="http://schemas.microsoft.com/office/drawing/2016/5/10/chartex" xmlns:cx5="http://schemas.microsoft.com/office/drawing/2016/5/11/chartex" xmlns:cx6="http://schemas.microsoft.com/office/drawing/2016/5/12/chartex" xmlns:cx7="http://schemas.microsoft.com/office/drawing/2016/5/13/chartex" xmlns:cx8="http://schemas.microsoft.com/office/drawing/2016/5/14/chartex" xmlns:mc="http://schemas.openxmlformats.org/markup-compatibility/2006" xmlns:aink="http://schemas.microsoft.com/office/drawing/2016/ink" xmlns:am3d="http://schemas.microsoft.com/office/drawing/2017/model3d" xmlns:o="urn:schemas-microsoft-com:office:office" xmlns:oel="http://schemas.microsoft.com/office/2019/extlst" xmlns:r="http://schemas.openxmlformats.org/officeDocument/2006/relationships" xmlns:m="http://schemas.openxmlformats.org/officeDocument/2006/math" xmlns:v="urn:schemas-microsoft-com:vml" xmlns:wp14="http://schemas.microsoft.com/office/word/2010/wordprocessingDrawing" xmlns:wp="http://schemas.openxmlformats.org/drawingml/2006/wordprocessingDrawing" xmlns:w10="urn:schemas-microsoft-com:office:word" xmlns:w="http://schemas.openxmlformats.org/wordprocessingml/2006/main" xmlns:w14="http://schemas.microsoft.com/office/word/2010/wordml" xmlns:w15="http://schemas.microsoft.com/office/word/2012/wordml" xmlns:w16cex="http://schemas.microsoft.com/office/word/2018/wordml/cex" xmlns:w16cid="http://schemas.microsoft.com/office/word/2016/wordml/cid" xmlns:w16="http://schemas.microsoft.com/office/word/2018/wordml" xmlns:w16du="http://schemas.microsoft.com/office/word/2023/wordml/word16du" xmlns:w16sdtdh="http://schemas.microsoft.com/office/word/2020/wordml/sdtdatahash" xmlns:w16se="http://schemas.microsoft.com/office/word/2015/wordml/symex" xmlns:wpg="http://schemas.microsoft.com/office/word/2010/wordprocessingGroup" xmlns:wpi="http://schemas.microsoft.com/office/word/2010/wordprocessingInk" xmlns:wne="http://schemas.microsoft.com/office/word/2006/wordml" xmlns:wps="http://schemas.microsoft.com/office/word/2010/wordprocessingShape" mc:Ignorable="w14 w15 w16se w16cid w16 w16cex w16sdtdh w16du wp14">
   <w:p>
     <w:pPr>
       <w:pStyle w:val="Piedepgina"/>
@@ -2342,7 +2499,7 @@
 </file>
 
 <file path=word/footer2.xml><?xml version="1.0" encoding="utf-8"?>
-<w:ftr xmlns:wpc="http://schemas.microsoft.com/office/word/2010/wordprocessingCanvas" xmlns:cx="http://schemas.microsoft.com/office/drawing/2014/chartex" xmlns:cx1="http://schemas.microsoft.com/office/drawing/2015/9/8/chartex" xmlns:cx2="http://schemas.microsoft.com/office/drawing/2015/10/21/chartex" xmlns:cx3="http://schemas.microsoft.com/office/drawing/2016/5/9/chartex" xmlns:cx4="http://schemas.microsoft.com/office/drawing/2016/5/10/chartex" xmlns:cx5="http://schemas.microsoft.com/office/drawing/2016/5/11/chartex" xmlns:cx6="http://schemas.microsoft.com/office/drawing/2016/5/12/chartex" xmlns:cx7="http://schemas.microsoft.com/office/drawing/2016/5/13/chartex" xmlns:cx8="http://schemas.microsoft.com/office/drawing/2016/5/14/chartex" xmlns:mc="http://schemas.openxmlformats.org/markup-compatibility/2006" xmlns:aink="http://schemas.microsoft.com/office/drawing/2016/ink" xmlns:am3d="http://schemas.microsoft.com/office/drawing/2017/model3d" xmlns:o="urn:schemas-microsoft-com:office:office" xmlns:r="http://schemas.openxmlformats.org/officeDocument/2006/relationships" xmlns:m="http://schemas.openxmlformats.org/officeDocument/2006/math" xmlns:v="urn:schemas-microsoft-com:vml" xmlns:wp14="http://schemas.microsoft.com/office/word/2010/wordprocessingDrawing" xmlns:wp="http://schemas.openxmlformats.org/drawingml/2006/wordprocessingDrawing" xmlns:w10="urn:schemas-microsoft-com:office:word" xmlns:w="http://schemas.openxmlformats.org/wordprocessingml/2006/main" xmlns:w14="http://schemas.microsoft.com/office/word/2010/wordml" xmlns:w15="http://schemas.microsoft.com/office/word/2012/wordml" xmlns:w16cex="http://schemas.microsoft.com/office/word/2018/wordml/cex" xmlns:w16cid="http://schemas.microsoft.com/office/word/2016/wordml/cid" xmlns:w16="http://schemas.microsoft.com/office/word/2018/wordml" xmlns:w16sdtdh="http://schemas.microsoft.com/office/word/2020/wordml/sdtdatahash" xmlns:w16se="http://schemas.microsoft.com/office/word/2015/wordml/symex" xmlns:wpg="http://schemas.microsoft.com/office/word/2010/wordprocessingGroup" xmlns:wpi="http://schemas.microsoft.com/office/word/2010/wordprocessingInk" xmlns:wne="http://schemas.microsoft.com/office/word/2006/wordml" xmlns:wps="http://schemas.microsoft.com/office/word/2010/wordprocessingShape" mc:Ignorable="w14 w15 w16se w16cid w16 w16cex w16sdtdh wp14">
+<w:ftr xmlns:wpc="http://schemas.microsoft.com/office/word/2010/wordprocessingCanvas" xmlns:cx="http://schemas.microsoft.com/office/drawing/2014/chartex" xmlns:cx1="http://schemas.microsoft.com/office/drawing/2015/9/8/chartex" xmlns:cx2="http://schemas.microsoft.com/office/drawing/2015/10/21/chartex" xmlns:cx3="http://schemas.microsoft.com/office/drawing/2016/5/9/chartex" xmlns:cx4="http://schemas.microsoft.com/office/drawing/2016/5/10/chartex" xmlns:cx5="http://schemas.microsoft.com/office/drawing/2016/5/11/chartex" xmlns:cx6="http://schemas.microsoft.com/office/drawing/2016/5/12/chartex" xmlns:cx7="http://schemas.microsoft.com/office/drawing/2016/5/13/chartex" xmlns:cx8="http://schemas.microsoft.com/office/drawing/2016/5/14/chartex" xmlns:mc="http://schemas.openxmlformats.org/markup-compatibility/2006" xmlns:aink="http://schemas.microsoft.com/office/drawing/2016/ink" xmlns:am3d="http://schemas.microsoft.com/office/drawing/2017/model3d" xmlns:o="urn:schemas-microsoft-com:office:office" xmlns:oel="http://schemas.microsoft.com/office/2019/extlst" xmlns:r="http://schemas.openxmlformats.org/officeDocument/2006/relationships" xmlns:m="http://schemas.openxmlformats.org/officeDocument/2006/math" xmlns:v="urn:schemas-microsoft-com:vml" xmlns:wp14="http://schemas.microsoft.com/office/word/2010/wordprocessingDrawing" xmlns:wp="http://schemas.openxmlformats.org/drawingml/2006/wordprocessingDrawing" xmlns:w10="urn:schemas-microsoft-com:office:word" xmlns:w="http://schemas.openxmlformats.org/wordprocessingml/2006/main" xmlns:w14="http://schemas.microsoft.com/office/word/2010/wordml" xmlns:w15="http://schemas.microsoft.com/office/word/2012/wordml" xmlns:w16cex="http://schemas.microsoft.com/office/word/2018/wordml/cex" xmlns:w16cid="http://schemas.microsoft.com/office/word/2016/wordml/cid" xmlns:w16="http://schemas.microsoft.com/office/word/2018/wordml" xmlns:w16du="http://schemas.microsoft.com/office/word/2023/wordml/word16du" xmlns:w16sdtdh="http://schemas.microsoft.com/office/word/2020/wordml/sdtdatahash" xmlns:w16se="http://schemas.microsoft.com/office/word/2015/wordml/symex" xmlns:wpg="http://schemas.microsoft.com/office/word/2010/wordprocessingGroup" xmlns:wpi="http://schemas.microsoft.com/office/word/2010/wordprocessingInk" xmlns:wne="http://schemas.microsoft.com/office/word/2006/wordml" xmlns:wps="http://schemas.microsoft.com/office/word/2010/wordprocessingShape" mc:Ignorable="w14 w15 w16se w16cid w16 w16cex w16sdtdh w16du wp14">
   <w:sdt>
     <w:sdtPr>
       <w:id w:val="-1904276369"/>
@@ -2351,7 +2508,6 @@
         <w:docPartUnique/>
       </w:docPartObj>
     </w:sdtPr>
-    <w:sdtEndPr/>
     <w:sdtContent>
       <w:p>
         <w:pPr>
@@ -2561,14 +2717,14 @@
                 </wp:anchor>
               </w:drawing>
             </mc:Choice>
-            <mc:Fallback xmlns:a14="http://schemas.microsoft.com/office/drawing/2010/main" xmlns:a="http://schemas.openxmlformats.org/drawingml/2006/main">
+            <mc:Fallback>
               <w:pict>
-                <v:group id="Grupo 32" style="position:absolute;margin-left:0;margin-top:0;width:610.5pt;height:15pt;z-index:251659264;mso-width-percent:1000;mso-position-horizontal:center;mso-position-horizontal-relative:page;mso-position-vertical:center;mso-position-vertical-relative:bottom-margin-area;mso-width-percent:1000" coordsize="12255,300" coordorigin=",14970" o:spid="_x0000_s1026" w14:anchorId="51D00065" o:gfxdata="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">
+                <v:group w14:anchorId="51D00065" id="Grupo 32" o:spid="_x0000_s1026" style="position:absolute;margin-left:0;margin-top:0;width:610.5pt;height:15pt;z-index:251659264;mso-width-percent:1000;mso-position-horizontal:center;mso-position-horizontal-relative:page;mso-position-vertical:center;mso-position-vertical-relative:bottom-margin-area;mso-width-percent:1000" coordorigin=",14970" coordsize="12255,300" o:gfxdata="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">
                   <v:shapetype id="_x0000_t202" coordsize="21600,21600" o:spt="202" path="m,l,21600r21600,l21600,xe">
                     <v:stroke joinstyle="miter"/>
                     <v:path gradientshapeok="t" o:connecttype="rect"/>
                   </v:shapetype>
-                  <v:shape id="Text Box 25" style="position:absolute;left:10803;top:14982;width:659;height:288;visibility:visible;mso-wrap-style:square;v-text-anchor:top" o:spid="_x0000_s1027" filled="f" stroked="f" type="#_x0000_t202" o:gfxdata="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">
+                  <v:shape id="Text Box 25" o:spid="_x0000_s1027" type="#_x0000_t202" style="position:absolute;left:10803;top:14982;width:659;height:288;visibility:visible;mso-wrap-style:square;v-text-anchor:top" o:gfxdata="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" filled="f" stroked="f">
                     <v:textbox inset="0,0,0,0">
                       <w:txbxContent>
                         <w:p>
@@ -2602,20 +2758,20 @@
                       </w:txbxContent>
                     </v:textbox>
                   </v:shape>
-                  <v:group id="Group 31" style="position:absolute;top:14970;width:12255;height:230;flip:x" coordsize="12255,230" coordorigin="-8,14978" o:spid="_x0000_s1028" o:gfxdata="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">
-                    <v:shapetype id="_x0000_t34" coordsize="21600,21600" o:oned="t" filled="f" o:spt="34" adj="10800" path="m,l@0,0@0,21600,21600,21600e">
+                  <v:group id="Group 31" o:spid="_x0000_s1028" style="position:absolute;top:14970;width:12255;height:230;flip:x" coordorigin="-8,14978" coordsize="12255,230" o:gfxdata="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">
+                    <v:shapetype id="_x0000_t34" coordsize="21600,21600" o:spt="34" o:oned="t" adj="10800" path="m,l@0,0@0,21600,21600,21600e" filled="f">
                       <v:stroke joinstyle="miter"/>
                       <v:formulas>
                         <v:f eqn="val #0"/>
                       </v:formulas>
-                      <v:path fillok="f" arrowok="t" o:connecttype="none"/>
+                      <v:path arrowok="t" fillok="f" o:connecttype="none"/>
                       <v:handles>
                         <v:h position="#0,center"/>
                       </v:handles>
                       <o:lock v:ext="edit" shapetype="t"/>
                     </v:shapetype>
-                    <v:shape id="AutoShape 27" style="position:absolute;left:-8;top:14978;width:1260;height:230;flip:y;visibility:visible;mso-wrap-style:square" o:spid="_x0000_s1029" strokecolor="#a5a5a5" o:connectortype="elbow" type="#_x0000_t34" o:gfxdata="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"/>
-                    <v:shape id="AutoShape 28" style="position:absolute;left:1252;top:14978;width:10995;height:230;rotation:180;visibility:visible;mso-wrap-style:square" o:spid="_x0000_s1030" strokecolor="#a5a5a5" o:connectortype="elbow" type="#_x0000_t34" adj="20904" o:gfxdata="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"/>
+                    <v:shape id="AutoShape 27" o:spid="_x0000_s1029" type="#_x0000_t34" style="position:absolute;left:-8;top:14978;width:1260;height:230;flip:y;visibility:visible;mso-wrap-style:square" o:connectortype="elbow" o:gfxdata="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" strokecolor="#a5a5a5"/>
+                    <v:shape id="AutoShape 28" o:spid="_x0000_s1030" type="#_x0000_t34" style="position:absolute;left:1252;top:14978;width:10995;height:230;rotation:180;visibility:visible;mso-wrap-style:square" o:connectortype="elbow" o:gfxdata="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" adj="20904" strokecolor="#a5a5a5"/>
                   </v:group>
                   <w10:wrap anchorx="page" anchory="margin"/>
                 </v:group>
@@ -2630,7 +2786,7 @@
 </file>
 
 <file path=word/footer3.xml><?xml version="1.0" encoding="utf-8"?>
-<w:ftr xmlns:wpc="http://schemas.microsoft.com/office/word/2010/wordprocessingCanvas" xmlns:cx="http://schemas.microsoft.com/office/drawing/2014/chartex" xmlns:cx1="http://schemas.microsoft.com/office/drawing/2015/9/8/chartex" xmlns:cx2="http://schemas.microsoft.com/office/drawing/2015/10/21/chartex" xmlns:cx3="http://schemas.microsoft.com/office/drawing/2016/5/9/chartex" xmlns:cx4="http://schemas.microsoft.com/office/drawing/2016/5/10/chartex" xmlns:cx5="http://schemas.microsoft.com/office/drawing/2016/5/11/chartex" xmlns:cx6="http://schemas.microsoft.com/office/drawing/2016/5/12/chartex" xmlns:cx7="http://schemas.microsoft.com/office/drawing/2016/5/13/chartex" xmlns:cx8="http://schemas.microsoft.com/office/drawing/2016/5/14/chartex" xmlns:mc="http://schemas.openxmlformats.org/markup-compatibility/2006" xmlns:aink="http://schemas.microsoft.com/office/drawing/2016/ink" xmlns:am3d="http://schemas.microsoft.com/office/drawing/2017/model3d" xmlns:o="urn:schemas-microsoft-com:office:office" xmlns:r="http://schemas.openxmlformats.org/officeDocument/2006/relationships" xmlns:m="http://schemas.openxmlformats.org/officeDocument/2006/math" xmlns:v="urn:schemas-microsoft-com:vml" xmlns:wp14="http://schemas.microsoft.com/office/word/2010/wordprocessingDrawing" xmlns:wp="http://schemas.openxmlformats.org/drawingml/2006/wordprocessingDrawing" xmlns:w10="urn:schemas-microsoft-com:office:word" xmlns:w="http://schemas.openxmlformats.org/wordprocessingml/2006/main" xmlns:w14="http://schemas.microsoft.com/office/word/2010/wordml" xmlns:w15="http://schemas.microsoft.com/office/word/2012/wordml" xmlns:w16cex="http://schemas.microsoft.com/office/word/2018/wordml/cex" xmlns:w16cid="http://schemas.microsoft.com/office/word/2016/wordml/cid" xmlns:w16="http://schemas.microsoft.com/office/word/2018/wordml" xmlns:w16sdtdh="http://schemas.microsoft.com/office/word/2020/wordml/sdtdatahash" xmlns:w16se="http://schemas.microsoft.com/office/word/2015/wordml/symex" xmlns:wpg="http://schemas.microsoft.com/office/word/2010/wordprocessingGroup" xmlns:wpi="http://schemas.microsoft.com/office/word/2010/wordprocessingInk" xmlns:wne="http://schemas.microsoft.com/office/word/2006/wordml" xmlns:wps="http://schemas.microsoft.com/office/word/2010/wordprocessingShape" mc:Ignorable="w14 w15 w16se w16cid w16 w16cex w16sdtdh wp14">
+<w:ftr xmlns:wpc="http://schemas.microsoft.com/office/word/2010/wordprocessingCanvas" xmlns:cx="http://schemas.microsoft.com/office/drawing/2014/chartex" xmlns:cx1="http://schemas.microsoft.com/office/drawing/2015/9/8/chartex" xmlns:cx2="http://schemas.microsoft.com/office/drawing/2015/10/21/chartex" xmlns:cx3="http://schemas.microsoft.com/office/drawing/2016/5/9/chartex" xmlns:cx4="http://schemas.microsoft.com/office/drawing/2016/5/10/chartex" xmlns:cx5="http://schemas.microsoft.com/office/drawing/2016/5/11/chartex" xmlns:cx6="http://schemas.microsoft.com/office/drawing/2016/5/12/chartex" xmlns:cx7="http://schemas.microsoft.com/office/drawing/2016/5/13/chartex" xmlns:cx8="http://schemas.microsoft.com/office/drawing/2016/5/14/chartex" xmlns:mc="http://schemas.openxmlformats.org/markup-compatibility/2006" xmlns:aink="http://schemas.microsoft.com/office/drawing/2016/ink" xmlns:am3d="http://schemas.microsoft.com/office/drawing/2017/model3d" xmlns:o="urn:schemas-microsoft-com:office:office" xmlns:oel="http://schemas.microsoft.com/office/2019/extlst" xmlns:r="http://schemas.openxmlformats.org/officeDocument/2006/relationships" xmlns:m="http://schemas.openxmlformats.org/officeDocument/2006/math" xmlns:v="urn:schemas-microsoft-com:vml" xmlns:wp14="http://schemas.microsoft.com/office/word/2010/wordprocessingDrawing" xmlns:wp="http://schemas.openxmlformats.org/drawingml/2006/wordprocessingDrawing" xmlns:w10="urn:schemas-microsoft-com:office:word" xmlns:w="http://schemas.openxmlformats.org/wordprocessingml/2006/main" xmlns:w14="http://schemas.microsoft.com/office/word/2010/wordml" xmlns:w15="http://schemas.microsoft.com/office/word/2012/wordml" xmlns:w16cex="http://schemas.microsoft.com/office/word/2018/wordml/cex" xmlns:w16cid="http://schemas.microsoft.com/office/word/2016/wordml/cid" xmlns:w16="http://schemas.microsoft.com/office/word/2018/wordml" xmlns:w16du="http://schemas.microsoft.com/office/word/2023/wordml/word16du" xmlns:w16sdtdh="http://schemas.microsoft.com/office/word/2020/wordml/sdtdatahash" xmlns:w16se="http://schemas.microsoft.com/office/word/2015/wordml/symex" xmlns:wpg="http://schemas.microsoft.com/office/word/2010/wordprocessingGroup" xmlns:wpi="http://schemas.microsoft.com/office/word/2010/wordprocessingInk" xmlns:wne="http://schemas.microsoft.com/office/word/2006/wordml" xmlns:wps="http://schemas.microsoft.com/office/word/2010/wordprocessingShape" mc:Ignorable="w14 w15 w16se w16cid w16 w16cex w16sdtdh w16du wp14">
   <w:p>
     <w:pPr>
       <w:pStyle w:val="Piedepgina"/>
@@ -2640,7 +2796,7 @@
 </file>
 
 <file path=word/footnotes.xml><?xml version="1.0" encoding="utf-8"?>
-<w:footnotes xmlns:wpc="http://schemas.microsoft.com/office/word/2010/wordprocessingCanvas" xmlns:cx="http://schemas.microsoft.com/office/drawing/2014/chartex" xmlns:cx1="http://schemas.microsoft.com/office/drawing/2015/9/8/chartex" xmlns:cx2="http://schemas.microsoft.com/office/drawing/2015/10/21/chartex" xmlns:cx3="http://schemas.microsoft.com/office/drawing/2016/5/9/chartex" xmlns:cx4="http://schemas.microsoft.com/office/drawing/2016/5/10/chartex" xmlns:cx5="http://schemas.microsoft.com/office/drawing/2016/5/11/chartex" xmlns:cx6="http://schemas.microsoft.com/office/drawing/2016/5/12/chartex" xmlns:cx7="http://schemas.microsoft.com/office/drawing/2016/5/13/chartex" xmlns:cx8="http://schemas.microsoft.com/office/drawing/2016/5/14/chartex" xmlns:mc="http://schemas.openxmlformats.org/markup-compatibility/2006" xmlns:aink="http://schemas.microsoft.com/office/drawing/2016/ink" xmlns:am3d="http://schemas.microsoft.com/office/drawing/2017/model3d" xmlns:o="urn:schemas-microsoft-com:office:office" xmlns:r="http://schemas.openxmlformats.org/officeDocument/2006/relationships" xmlns:m="http://schemas.openxmlformats.org/officeDocument/2006/math" xmlns:v="urn:schemas-microsoft-com:vml" xmlns:wp14="http://schemas.microsoft.com/office/word/2010/wordprocessingDrawing" xmlns:wp="http://schemas.openxmlformats.org/drawingml/2006/wordprocessingDrawing" xmlns:w10="urn:schemas-microsoft-com:office:word" xmlns:w="http://schemas.openxmlformats.org/wordprocessingml/2006/main" xmlns:w14="http://schemas.microsoft.com/office/word/2010/wordml" xmlns:w15="http://schemas.microsoft.com/office/word/2012/wordml" xmlns:w16cex="http://schemas.microsoft.com/office/word/2018/wordml/cex" xmlns:w16cid="http://schemas.microsoft.com/office/word/2016/wordml/cid" xmlns:w16="http://schemas.microsoft.com/office/word/2018/wordml" xmlns:w16sdtdh="http://schemas.microsoft.com/office/word/2020/wordml/sdtdatahash" xmlns:w16se="http://schemas.microsoft.com/office/word/2015/wordml/symex" xmlns:wpg="http://schemas.microsoft.com/office/word/2010/wordprocessingGroup" xmlns:wpi="http://schemas.microsoft.com/office/word/2010/wordprocessingInk" xmlns:wne="http://schemas.microsoft.com/office/word/2006/wordml" xmlns:wps="http://schemas.microsoft.com/office/word/2010/wordprocessingShape" mc:Ignorable="w14 w15 w16se w16cid w16 w16cex w16sdtdh wp14">
+<w:footnotes xmlns:wpc="http://schemas.microsoft.com/office/word/2010/wordprocessingCanvas" xmlns:cx="http://schemas.microsoft.com/office/drawing/2014/chartex" xmlns:cx1="http://schemas.microsoft.com/office/drawing/2015/9/8/chartex" xmlns:cx2="http://schemas.microsoft.com/office/drawing/2015/10/21/chartex" xmlns:cx3="http://schemas.microsoft.com/office/drawing/2016/5/9/chartex" xmlns:cx4="http://schemas.microsoft.com/office/drawing/2016/5/10/chartex" xmlns:cx5="http://schemas.microsoft.com/office/drawing/2016/5/11/chartex" xmlns:cx6="http://schemas.microsoft.com/office/drawing/2016/5/12/chartex" xmlns:cx7="http://schemas.microsoft.com/office/drawing/2016/5/13/chartex" xmlns:cx8="http://schemas.microsoft.com/office/drawing/2016/5/14/chartex" xmlns:mc="http://schemas.openxmlformats.org/markup-compatibility/2006" xmlns:aink="http://schemas.microsoft.com/office/drawing/2016/ink" xmlns:am3d="http://schemas.microsoft.com/office/drawing/2017/model3d" xmlns:o="urn:schemas-microsoft-com:office:office" xmlns:oel="http://schemas.microsoft.com/office/2019/extlst" xmlns:r="http://schemas.openxmlformats.org/officeDocument/2006/relationships" xmlns:m="http://schemas.openxmlformats.org/officeDocument/2006/math" xmlns:v="urn:schemas-microsoft-com:vml" xmlns:wp14="http://schemas.microsoft.com/office/word/2010/wordprocessingDrawing" xmlns:wp="http://schemas.openxmlformats.org/drawingml/2006/wordprocessingDrawing" xmlns:w10="urn:schemas-microsoft-com:office:word" xmlns:w="http://schemas.openxmlformats.org/wordprocessingml/2006/main" xmlns:w14="http://schemas.microsoft.com/office/word/2010/wordml" xmlns:w15="http://schemas.microsoft.com/office/word/2012/wordml" xmlns:w16cex="http://schemas.microsoft.com/office/word/2018/wordml/cex" xmlns:w16cid="http://schemas.microsoft.com/office/word/2016/wordml/cid" xmlns:w16="http://schemas.microsoft.com/office/word/2018/wordml" xmlns:w16du="http://schemas.microsoft.com/office/word/2023/wordml/word16du" xmlns:w16sdtdh="http://schemas.microsoft.com/office/word/2020/wordml/sdtdatahash" xmlns:w16se="http://schemas.microsoft.com/office/word/2015/wordml/symex" xmlns:wpg="http://schemas.microsoft.com/office/word/2010/wordprocessingGroup" xmlns:wpi="http://schemas.microsoft.com/office/word/2010/wordprocessingInk" xmlns:wne="http://schemas.microsoft.com/office/word/2006/wordml" xmlns:wps="http://schemas.microsoft.com/office/word/2010/wordprocessingShape" mc:Ignorable="w14 w15 w16se w16cid w16 w16cex w16sdtdh w16du wp14">
   <w:footnote w:type="separator" w:id="-1">
     <w:p>
       <w:pPr>
@@ -2665,7 +2821,7 @@
 </file>
 
 <file path=word/header1.xml><?xml version="1.0" encoding="utf-8"?>
-<w:hdr xmlns:wpc="http://schemas.microsoft.com/office/word/2010/wordprocessingCanvas" xmlns:cx="http://schemas.microsoft.com/office/drawing/2014/chartex" xmlns:cx1="http://schemas.microsoft.com/office/drawing/2015/9/8/chartex" xmlns:cx2="http://schemas.microsoft.com/office/drawing/2015/10/21/chartex" xmlns:cx3="http://schemas.microsoft.com/office/drawing/2016/5/9/chartex" xmlns:cx4="http://schemas.microsoft.com/office/drawing/2016/5/10/chartex" xmlns:cx5="http://schemas.microsoft.com/office/drawing/2016/5/11/chartex" xmlns:cx6="http://schemas.microsoft.com/office/drawing/2016/5/12/chartex" xmlns:cx7="http://schemas.microsoft.com/office/drawing/2016/5/13/chartex" xmlns:cx8="http://schemas.microsoft.com/office/drawing/2016/5/14/chartex" xmlns:mc="http://schemas.openxmlformats.org/markup-compatibility/2006" xmlns:aink="http://schemas.microsoft.com/office/drawing/2016/ink" xmlns:am3d="http://schemas.microsoft.com/office/drawing/2017/model3d" xmlns:o="urn:schemas-microsoft-com:office:office" xmlns:r="http://schemas.openxmlformats.org/officeDocument/2006/relationships" xmlns:m="http://schemas.openxmlformats.org/officeDocument/2006/math" xmlns:v="urn:schemas-microsoft-com:vml" xmlns:wp14="http://schemas.microsoft.com/office/word/2010/wordprocessingDrawing" xmlns:wp="http://schemas.openxmlformats.org/drawingml/2006/wordprocessingDrawing" xmlns:w10="urn:schemas-microsoft-com:office:word" xmlns:w="http://schemas.openxmlformats.org/wordprocessingml/2006/main" xmlns:w14="http://schemas.microsoft.com/office/word/2010/wordml" xmlns:w15="http://schemas.microsoft.com/office/word/2012/wordml" xmlns:w16cex="http://schemas.microsoft.com/office/word/2018/wordml/cex" xmlns:w16cid="http://schemas.microsoft.com/office/word/2016/wordml/cid" xmlns:w16="http://schemas.microsoft.com/office/word/2018/wordml" xmlns:w16sdtdh="http://schemas.microsoft.com/office/word/2020/wordml/sdtdatahash" xmlns:w16se="http://schemas.microsoft.com/office/word/2015/wordml/symex" xmlns:wpg="http://schemas.microsoft.com/office/word/2010/wordprocessingGroup" xmlns:wpi="http://schemas.microsoft.com/office/word/2010/wordprocessingInk" xmlns:wne="http://schemas.microsoft.com/office/word/2006/wordml" xmlns:wps="http://schemas.microsoft.com/office/word/2010/wordprocessingShape" mc:Ignorable="w14 w15 w16se w16cid w16 w16cex w16sdtdh wp14">
+<w:hdr xmlns:wpc="http://schemas.microsoft.com/office/word/2010/wordprocessingCanvas" xmlns:cx="http://schemas.microsoft.com/office/drawing/2014/chartex" xmlns:cx1="http://schemas.microsoft.com/office/drawing/2015/9/8/chartex" xmlns:cx2="http://schemas.microsoft.com/office/drawing/2015/10/21/chartex" xmlns:cx3="http://schemas.microsoft.com/office/drawing/2016/5/9/chartex" xmlns:cx4="http://schemas.microsoft.com/office/drawing/2016/5/10/chartex" xmlns:cx5="http://schemas.microsoft.com/office/drawing/2016/5/11/chartex" xmlns:cx6="http://schemas.microsoft.com/office/drawing/2016/5/12/chartex" xmlns:cx7="http://schemas.microsoft.com/office/drawing/2016/5/13/chartex" xmlns:cx8="http://schemas.microsoft.com/office/drawing/2016/5/14/chartex" xmlns:mc="http://schemas.openxmlformats.org/markup-compatibility/2006" xmlns:aink="http://schemas.microsoft.com/office/drawing/2016/ink" xmlns:am3d="http://schemas.microsoft.com/office/drawing/2017/model3d" xmlns:o="urn:schemas-microsoft-com:office:office" xmlns:oel="http://schemas.microsoft.com/office/2019/extlst" xmlns:r="http://schemas.openxmlformats.org/officeDocument/2006/relationships" xmlns:m="http://schemas.openxmlformats.org/officeDocument/2006/math" xmlns:v="urn:schemas-microsoft-com:vml" xmlns:wp14="http://schemas.microsoft.com/office/word/2010/wordprocessingDrawing" xmlns:wp="http://schemas.openxmlformats.org/drawingml/2006/wordprocessingDrawing" xmlns:w10="urn:schemas-microsoft-com:office:word" xmlns:w="http://schemas.openxmlformats.org/wordprocessingml/2006/main" xmlns:w14="http://schemas.microsoft.com/office/word/2010/wordml" xmlns:w15="http://schemas.microsoft.com/office/word/2012/wordml" xmlns:w16cex="http://schemas.microsoft.com/office/word/2018/wordml/cex" xmlns:w16cid="http://schemas.microsoft.com/office/word/2016/wordml/cid" xmlns:w16="http://schemas.microsoft.com/office/word/2018/wordml" xmlns:w16du="http://schemas.microsoft.com/office/word/2023/wordml/word16du" xmlns:w16sdtdh="http://schemas.microsoft.com/office/word/2020/wordml/sdtdatahash" xmlns:w16se="http://schemas.microsoft.com/office/word/2015/wordml/symex" xmlns:wpg="http://schemas.microsoft.com/office/word/2010/wordprocessingGroup" xmlns:wpi="http://schemas.microsoft.com/office/word/2010/wordprocessingInk" xmlns:wne="http://schemas.microsoft.com/office/word/2006/wordml" xmlns:wps="http://schemas.microsoft.com/office/word/2010/wordprocessingShape" mc:Ignorable="w14 w15 w16se w16cid w16 w16cex w16sdtdh w16du wp14">
   <w:p>
     <w:pPr>
       <w:pStyle w:val="Encabezado"/>
@@ -2675,7 +2831,7 @@
 </file>
 
 <file path=word/header2.xml><?xml version="1.0" encoding="utf-8"?>
-<w:hdr xmlns:wpc="http://schemas.microsoft.com/office/word/2010/wordprocessingCanvas" xmlns:cx="http://schemas.microsoft.com/office/drawing/2014/chartex" xmlns:cx1="http://schemas.microsoft.com/office/drawing/2015/9/8/chartex" xmlns:cx2="http://schemas.microsoft.com/office/drawing/2015/10/21/chartex" xmlns:cx3="http://schemas.microsoft.com/office/drawing/2016/5/9/chartex" xmlns:cx4="http://schemas.microsoft.com/office/drawing/2016/5/10/chartex" xmlns:cx5="http://schemas.microsoft.com/office/drawing/2016/5/11/chartex" xmlns:cx6="http://schemas.microsoft.com/office/drawing/2016/5/12/chartex" xmlns:cx7="http://schemas.microsoft.com/office/drawing/2016/5/13/chartex" xmlns:cx8="http://schemas.microsoft.com/office/drawing/2016/5/14/chartex" xmlns:mc="http://schemas.openxmlformats.org/markup-compatibility/2006" xmlns:aink="http://schemas.microsoft.com/office/drawing/2016/ink" xmlns:am3d="http://schemas.microsoft.com/office/drawing/2017/model3d" xmlns:o="urn:schemas-microsoft-com:office:office" xmlns:r="http://schemas.openxmlformats.org/officeDocument/2006/relationships" xmlns:m="http://schemas.openxmlformats.org/officeDocument/2006/math" xmlns:v="urn:schemas-microsoft-com:vml" xmlns:wp14="http://schemas.microsoft.com/office/word/2010/wordprocessingDrawing" xmlns:wp="http://schemas.openxmlformats.org/drawingml/2006/wordprocessingDrawing" xmlns:w10="urn:schemas-microsoft-com:office:word" xmlns:w="http://schemas.openxmlformats.org/wordprocessingml/2006/main" xmlns:w14="http://schemas.microsoft.com/office/word/2010/wordml" xmlns:w15="http://schemas.microsoft.com/office/word/2012/wordml" xmlns:w16cex="http://schemas.microsoft.com/office/word/2018/wordml/cex" xmlns:w16cid="http://schemas.microsoft.com/office/word/2016/wordml/cid" xmlns:w16="http://schemas.microsoft.com/office/word/2018/wordml" xmlns:w16sdtdh="http://schemas.microsoft.com/office/word/2020/wordml/sdtdatahash" xmlns:w16se="http://schemas.microsoft.com/office/word/2015/wordml/symex" xmlns:wpg="http://schemas.microsoft.com/office/word/2010/wordprocessingGroup" xmlns:wpi="http://schemas.microsoft.com/office/word/2010/wordprocessingInk" xmlns:wne="http://schemas.microsoft.com/office/word/2006/wordml" xmlns:wps="http://schemas.microsoft.com/office/word/2010/wordprocessingShape" mc:Ignorable="w14 w15 w16se w16cid w16 w16cex w16sdtdh wp14">
+<w:hdr xmlns:wpc="http://schemas.microsoft.com/office/word/2010/wordprocessingCanvas" xmlns:cx="http://schemas.microsoft.com/office/drawing/2014/chartex" xmlns:cx1="http://schemas.microsoft.com/office/drawing/2015/9/8/chartex" xmlns:cx2="http://schemas.microsoft.com/office/drawing/2015/10/21/chartex" xmlns:cx3="http://schemas.microsoft.com/office/drawing/2016/5/9/chartex" xmlns:cx4="http://schemas.microsoft.com/office/drawing/2016/5/10/chartex" xmlns:cx5="http://schemas.microsoft.com/office/drawing/2016/5/11/chartex" xmlns:cx6="http://schemas.microsoft.com/office/drawing/2016/5/12/chartex" xmlns:cx7="http://schemas.microsoft.com/office/drawing/2016/5/13/chartex" xmlns:cx8="http://schemas.microsoft.com/office/drawing/2016/5/14/chartex" xmlns:mc="http://schemas.openxmlformats.org/markup-compatibility/2006" xmlns:aink="http://schemas.microsoft.com/office/drawing/2016/ink" xmlns:am3d="http://schemas.microsoft.com/office/drawing/2017/model3d" xmlns:o="urn:schemas-microsoft-com:office:office" xmlns:oel="http://schemas.microsoft.com/office/2019/extlst" xmlns:r="http://schemas.openxmlformats.org/officeDocument/2006/relationships" xmlns:m="http://schemas.openxmlformats.org/officeDocument/2006/math" xmlns:v="urn:schemas-microsoft-com:vml" xmlns:wp14="http://schemas.microsoft.com/office/word/2010/wordprocessingDrawing" xmlns:wp="http://schemas.openxmlformats.org/drawingml/2006/wordprocessingDrawing" xmlns:w10="urn:schemas-microsoft-com:office:word" xmlns:w="http://schemas.openxmlformats.org/wordprocessingml/2006/main" xmlns:w14="http://schemas.microsoft.com/office/word/2010/wordml" xmlns:w15="http://schemas.microsoft.com/office/word/2012/wordml" xmlns:w16cex="http://schemas.microsoft.com/office/word/2018/wordml/cex" xmlns:w16cid="http://schemas.microsoft.com/office/word/2016/wordml/cid" xmlns:w16="http://schemas.microsoft.com/office/word/2018/wordml" xmlns:w16du="http://schemas.microsoft.com/office/word/2023/wordml/word16du" xmlns:w16sdtdh="http://schemas.microsoft.com/office/word/2020/wordml/sdtdatahash" xmlns:w16se="http://schemas.microsoft.com/office/word/2015/wordml/symex" xmlns:wpg="http://schemas.microsoft.com/office/word/2010/wordprocessingGroup" xmlns:wpi="http://schemas.microsoft.com/office/word/2010/wordprocessingInk" xmlns:wne="http://schemas.microsoft.com/office/word/2006/wordml" xmlns:wps="http://schemas.microsoft.com/office/word/2010/wordprocessingShape" mc:Ignorable="w14 w15 w16se w16cid w16 w16cex w16sdtdh w16du wp14">
   <w:tbl>
     <w:tblPr>
       <w:tblStyle w:val="Tablaconcuadrcula"/>
@@ -2836,7 +2992,7 @@
 </file>
 
 <file path=word/header3.xml><?xml version="1.0" encoding="utf-8"?>
-<w:hdr xmlns:wpc="http://schemas.microsoft.com/office/word/2010/wordprocessingCanvas" xmlns:cx="http://schemas.microsoft.com/office/drawing/2014/chartex" xmlns:cx1="http://schemas.microsoft.com/office/drawing/2015/9/8/chartex" xmlns:cx2="http://schemas.microsoft.com/office/drawing/2015/10/21/chartex" xmlns:cx3="http://schemas.microsoft.com/office/drawing/2016/5/9/chartex" xmlns:cx4="http://schemas.microsoft.com/office/drawing/2016/5/10/chartex" xmlns:cx5="http://schemas.microsoft.com/office/drawing/2016/5/11/chartex" xmlns:cx6="http://schemas.microsoft.com/office/drawing/2016/5/12/chartex" xmlns:cx7="http://schemas.microsoft.com/office/drawing/2016/5/13/chartex" xmlns:cx8="http://schemas.microsoft.com/office/drawing/2016/5/14/chartex" xmlns:mc="http://schemas.openxmlformats.org/markup-compatibility/2006" xmlns:aink="http://schemas.microsoft.com/office/drawing/2016/ink" xmlns:am3d="http://schemas.microsoft.com/office/drawing/2017/model3d" xmlns:o="urn:schemas-microsoft-com:office:office" xmlns:r="http://schemas.openxmlformats.org/officeDocument/2006/relationships" xmlns:m="http://schemas.openxmlformats.org/officeDocument/2006/math" xmlns:v="urn:schemas-microsoft-com:vml" xmlns:wp14="http://schemas.microsoft.com/office/word/2010/wordprocessingDrawing" xmlns:wp="http://schemas.openxmlformats.org/drawingml/2006/wordprocessingDrawing" xmlns:w10="urn:schemas-microsoft-com:office:word" xmlns:w="http://schemas.openxmlformats.org/wordprocessingml/2006/main" xmlns:w14="http://schemas.microsoft.com/office/word/2010/wordml" xmlns:w15="http://schemas.microsoft.com/office/word/2012/wordml" xmlns:w16cex="http://schemas.microsoft.com/office/word/2018/wordml/cex" xmlns:w16cid="http://schemas.microsoft.com/office/word/2016/wordml/cid" xmlns:w16="http://schemas.microsoft.com/office/word/2018/wordml" xmlns:w16sdtdh="http://schemas.microsoft.com/office/word/2020/wordml/sdtdatahash" xmlns:w16se="http://schemas.microsoft.com/office/word/2015/wordml/symex" xmlns:wpg="http://schemas.microsoft.com/office/word/2010/wordprocessingGroup" xmlns:wpi="http://schemas.microsoft.com/office/word/2010/wordprocessingInk" xmlns:wne="http://schemas.microsoft.com/office/word/2006/wordml" xmlns:wps="http://schemas.microsoft.com/office/word/2010/wordprocessingShape" mc:Ignorable="w14 w15 w16se w16cid w16 w16cex w16sdtdh wp14">
+<w:hdr xmlns:wpc="http://schemas.microsoft.com/office/word/2010/wordprocessingCanvas" xmlns:cx="http://schemas.microsoft.com/office/drawing/2014/chartex" xmlns:cx1="http://schemas.microsoft.com/office/drawing/2015/9/8/chartex" xmlns:cx2="http://schemas.microsoft.com/office/drawing/2015/10/21/chartex" xmlns:cx3="http://schemas.microsoft.com/office/drawing/2016/5/9/chartex" xmlns:cx4="http://schemas.microsoft.com/office/drawing/2016/5/10/chartex" xmlns:cx5="http://schemas.microsoft.com/office/drawing/2016/5/11/chartex" xmlns:cx6="http://schemas.microsoft.com/office/drawing/2016/5/12/chartex" xmlns:cx7="http://schemas.microsoft.com/office/drawing/2016/5/13/chartex" xmlns:cx8="http://schemas.microsoft.com/office/drawing/2016/5/14/chartex" xmlns:mc="http://schemas.openxmlformats.org/markup-compatibility/2006" xmlns:aink="http://schemas.microsoft.com/office/drawing/2016/ink" xmlns:am3d="http://schemas.microsoft.com/office/drawing/2017/model3d" xmlns:o="urn:schemas-microsoft-com:office:office" xmlns:oel="http://schemas.microsoft.com/office/2019/extlst" xmlns:r="http://schemas.openxmlformats.org/officeDocument/2006/relationships" xmlns:m="http://schemas.openxmlformats.org/officeDocument/2006/math" xmlns:v="urn:schemas-microsoft-com:vml" xmlns:wp14="http://schemas.microsoft.com/office/word/2010/wordprocessingDrawing" xmlns:wp="http://schemas.openxmlformats.org/drawingml/2006/wordprocessingDrawing" xmlns:w10="urn:schemas-microsoft-com:office:word" xmlns:w="http://schemas.openxmlformats.org/wordprocessingml/2006/main" xmlns:w14="http://schemas.microsoft.com/office/word/2010/wordml" xmlns:w15="http://schemas.microsoft.com/office/word/2012/wordml" xmlns:w16cex="http://schemas.microsoft.com/office/word/2018/wordml/cex" xmlns:w16cid="http://schemas.microsoft.com/office/word/2016/wordml/cid" xmlns:w16="http://schemas.microsoft.com/office/word/2018/wordml" xmlns:w16du="http://schemas.microsoft.com/office/word/2023/wordml/word16du" xmlns:w16sdtdh="http://schemas.microsoft.com/office/word/2020/wordml/sdtdatahash" xmlns:w16se="http://schemas.microsoft.com/office/word/2015/wordml/symex" xmlns:wpg="http://schemas.microsoft.com/office/word/2010/wordprocessingGroup" xmlns:wpi="http://schemas.microsoft.com/office/word/2010/wordprocessingInk" xmlns:wne="http://schemas.microsoft.com/office/word/2006/wordml" xmlns:wps="http://schemas.microsoft.com/office/word/2010/wordprocessingShape" mc:Ignorable="w14 w15 w16se w16cid w16 w16cex w16sdtdh w16du wp14">
   <w:tbl>
     <w:tblPr>
       <w:tblStyle w:val="Tablaconcuadrcula"/>
@@ -3127,7 +3283,7 @@
 </file>
 
 <file path=word/numbering.xml><?xml version="1.0" encoding="utf-8"?>
-<w:numbering xmlns:wpc="http://schemas.microsoft.com/office/word/2010/wordprocessingCanvas" xmlns:cx="http://schemas.microsoft.com/office/drawing/2014/chartex" xmlns:cx1="http://schemas.microsoft.com/office/drawing/2015/9/8/chartex" xmlns:cx2="http://schemas.microsoft.com/office/drawing/2015/10/21/chartex" xmlns:cx3="http://schemas.microsoft.com/office/drawing/2016/5/9/chartex" xmlns:cx4="http://schemas.microsoft.com/office/drawing/2016/5/10/chartex" xmlns:cx5="http://schemas.microsoft.com/office/drawing/2016/5/11/chartex" xmlns:cx6="http://schemas.microsoft.com/office/drawing/2016/5/12/chartex" xmlns:cx7="http://schemas.microsoft.com/office/drawing/2016/5/13/chartex" xmlns:cx8="http://schemas.microsoft.com/office/drawing/2016/5/14/chartex" xmlns:mc="http://schemas.openxmlformats.org/markup-compatibility/2006" xmlns:aink="http://schemas.microsoft.com/office/drawing/2016/ink" xmlns:am3d="http://schemas.microsoft.com/office/drawing/2017/model3d" xmlns:o="urn:schemas-microsoft-com:office:office" xmlns:r="http://schemas.openxmlformats.org/officeDocument/2006/relationships" xmlns:m="http://schemas.openxmlformats.org/officeDocument/2006/math" xmlns:v="urn:schemas-microsoft-com:vml" xmlns:wp14="http://schemas.microsoft.com/office/word/2010/wordprocessingDrawing" xmlns:wp="http://schemas.openxmlformats.org/drawingml/2006/wordprocessingDrawing" xmlns:w10="urn:schemas-microsoft-com:office:word" xmlns:w="http://schemas.openxmlformats.org/wordprocessingml/2006/main" xmlns:w14="http://schemas.microsoft.com/office/word/2010/wordml" xmlns:w15="http://schemas.microsoft.com/office/word/2012/wordml" xmlns:w16cex="http://schemas.microsoft.com/office/word/2018/wordml/cex" xmlns:w16cid="http://schemas.microsoft.com/office/word/2016/wordml/cid" xmlns:w16="http://schemas.microsoft.com/office/word/2018/wordml" xmlns:w16sdtdh="http://schemas.microsoft.com/office/word/2020/wordml/sdtdatahash" xmlns:w16se="http://schemas.microsoft.com/office/word/2015/wordml/symex" xmlns:wpg="http://schemas.microsoft.com/office/word/2010/wordprocessingGroup" xmlns:wpi="http://schemas.microsoft.com/office/word/2010/wordprocessingInk" xmlns:wne="http://schemas.microsoft.com/office/word/2006/wordml" xmlns:wps="http://schemas.microsoft.com/office/word/2010/wordprocessingShape" mc:Ignorable="w14 w15 w16se w16cid w16 w16cex w16sdtdh wp14">
+<w:numbering xmlns:wpc="http://schemas.microsoft.com/office/word/2010/wordprocessingCanvas" xmlns:cx="http://schemas.microsoft.com/office/drawing/2014/chartex" xmlns:cx1="http://schemas.microsoft.com/office/drawing/2015/9/8/chartex" xmlns:cx2="http://schemas.microsoft.com/office/drawing/2015/10/21/chartex" xmlns:cx3="http://schemas.microsoft.com/office/drawing/2016/5/9/chartex" xmlns:cx4="http://schemas.microsoft.com/office/drawing/2016/5/10/chartex" xmlns:cx5="http://schemas.microsoft.com/office/drawing/2016/5/11/chartex" xmlns:cx6="http://schemas.microsoft.com/office/drawing/2016/5/12/chartex" xmlns:cx7="http://schemas.microsoft.com/office/drawing/2016/5/13/chartex" xmlns:cx8="http://schemas.microsoft.com/office/drawing/2016/5/14/chartex" xmlns:mc="http://schemas.openxmlformats.org/markup-compatibility/2006" xmlns:aink="http://schemas.microsoft.com/office/drawing/2016/ink" xmlns:am3d="http://schemas.microsoft.com/office/drawing/2017/model3d" xmlns:o="urn:schemas-microsoft-com:office:office" xmlns:oel="http://schemas.microsoft.com/office/2019/extlst" xmlns:r="http://schemas.openxmlformats.org/officeDocument/2006/relationships" xmlns:m="http://schemas.openxmlformats.org/officeDocument/2006/math" xmlns:v="urn:schemas-microsoft-com:vml" xmlns:wp14="http://schemas.microsoft.com/office/word/2010/wordprocessingDrawing" xmlns:wp="http://schemas.openxmlformats.org/drawingml/2006/wordprocessingDrawing" xmlns:w10="urn:schemas-microsoft-com:office:word" xmlns:w="http://schemas.openxmlformats.org/wordprocessingml/2006/main" xmlns:w14="http://schemas.microsoft.com/office/word/2010/wordml" xmlns:w15="http://schemas.microsoft.com/office/word/2012/wordml" xmlns:w16cex="http://schemas.microsoft.com/office/word/2018/wordml/cex" xmlns:w16cid="http://schemas.microsoft.com/office/word/2016/wordml/cid" xmlns:w16="http://schemas.microsoft.com/office/word/2018/wordml" xmlns:w16du="http://schemas.microsoft.com/office/word/2023/wordml/word16du" xmlns:w16sdtdh="http://schemas.microsoft.com/office/word/2020/wordml/sdtdatahash" xmlns:w16se="http://schemas.microsoft.com/office/word/2015/wordml/symex" xmlns:wpg="http://schemas.microsoft.com/office/word/2010/wordprocessingGroup" xmlns:wpi="http://schemas.microsoft.com/office/word/2010/wordprocessingInk" xmlns:wne="http://schemas.microsoft.com/office/word/2006/wordml" xmlns:wps="http://schemas.microsoft.com/office/word/2010/wordprocessingShape" mc:Ignorable="w14 w15 w16se w16cid w16 w16cex w16sdtdh w16du wp14">
   <w:abstractNum w:abstractNumId="0" w15:restartNumberingAfterBreak="0">
     <w:nsid w:val="049156A1"/>
     <w:multiLevelType w:val="hybridMultilevel"/>
@@ -7813,127 +7969,127 @@
       </w:rPr>
     </w:lvl>
   </w:abstractNum>
-  <w:num w:numId="1">
+  <w:num w:numId="1" w16cid:durableId="530605390">
     <w:abstractNumId w:val="3"/>
   </w:num>
-  <w:num w:numId="2">
+  <w:num w:numId="2" w16cid:durableId="1511605320">
     <w:abstractNumId w:val="9"/>
   </w:num>
-  <w:num w:numId="3">
+  <w:num w:numId="3" w16cid:durableId="512497749">
     <w:abstractNumId w:val="13"/>
   </w:num>
-  <w:num w:numId="4">
+  <w:num w:numId="4" w16cid:durableId="748312927">
     <w:abstractNumId w:val="29"/>
   </w:num>
-  <w:num w:numId="5">
+  <w:num w:numId="5" w16cid:durableId="2064015834">
     <w:abstractNumId w:val="31"/>
   </w:num>
-  <w:num w:numId="6">
+  <w:num w:numId="6" w16cid:durableId="1130781777">
     <w:abstractNumId w:val="4"/>
   </w:num>
-  <w:num w:numId="7">
+  <w:num w:numId="7" w16cid:durableId="1750880567">
     <w:abstractNumId w:val="12"/>
   </w:num>
-  <w:num w:numId="8">
+  <w:num w:numId="8" w16cid:durableId="120540179">
     <w:abstractNumId w:val="20"/>
   </w:num>
-  <w:num w:numId="9">
+  <w:num w:numId="9" w16cid:durableId="216283339">
     <w:abstractNumId w:val="16"/>
   </w:num>
-  <w:num w:numId="10">
+  <w:num w:numId="10" w16cid:durableId="447700039">
     <w:abstractNumId w:val="10"/>
   </w:num>
-  <w:num w:numId="11">
+  <w:num w:numId="11" w16cid:durableId="1881088881">
     <w:abstractNumId w:val="25"/>
   </w:num>
-  <w:num w:numId="12">
+  <w:num w:numId="12" w16cid:durableId="449055672">
     <w:abstractNumId w:val="36"/>
   </w:num>
-  <w:num w:numId="13">
+  <w:num w:numId="13" w16cid:durableId="2100061111">
     <w:abstractNumId w:val="30"/>
   </w:num>
-  <w:num w:numId="14">
+  <w:num w:numId="14" w16cid:durableId="259023673">
     <w:abstractNumId w:val="1"/>
   </w:num>
-  <w:num w:numId="15">
+  <w:num w:numId="15" w16cid:durableId="333413261">
     <w:abstractNumId w:val="37"/>
   </w:num>
-  <w:num w:numId="16">
+  <w:num w:numId="16" w16cid:durableId="1638488835">
     <w:abstractNumId w:val="22"/>
   </w:num>
-  <w:num w:numId="17">
+  <w:num w:numId="17" w16cid:durableId="2021471655">
     <w:abstractNumId w:val="18"/>
   </w:num>
-  <w:num w:numId="18">
+  <w:num w:numId="18" w16cid:durableId="1738817201">
     <w:abstractNumId w:val="32"/>
   </w:num>
-  <w:num w:numId="19">
+  <w:num w:numId="19" w16cid:durableId="104279228">
     <w:abstractNumId w:val="11"/>
   </w:num>
-  <w:num w:numId="20">
+  <w:num w:numId="20" w16cid:durableId="1074818354">
     <w:abstractNumId w:val="40"/>
   </w:num>
-  <w:num w:numId="21">
+  <w:num w:numId="21" w16cid:durableId="982350197">
     <w:abstractNumId w:val="35"/>
   </w:num>
-  <w:num w:numId="22">
+  <w:num w:numId="22" w16cid:durableId="932780288">
     <w:abstractNumId w:val="14"/>
   </w:num>
-  <w:num w:numId="23">
+  <w:num w:numId="23" w16cid:durableId="613632200">
     <w:abstractNumId w:val="15"/>
   </w:num>
-  <w:num w:numId="24">
+  <w:num w:numId="24" w16cid:durableId="988944975">
     <w:abstractNumId w:val="5"/>
   </w:num>
-  <w:num w:numId="25">
+  <w:num w:numId="25" w16cid:durableId="544030363">
     <w:abstractNumId w:val="17"/>
   </w:num>
-  <w:num w:numId="26">
+  <w:num w:numId="26" w16cid:durableId="133497427">
     <w:abstractNumId w:val="21"/>
   </w:num>
-  <w:num w:numId="27">
+  <w:num w:numId="27" w16cid:durableId="1861384329">
     <w:abstractNumId w:val="24"/>
   </w:num>
-  <w:num w:numId="28">
+  <w:num w:numId="28" w16cid:durableId="631982989">
     <w:abstractNumId w:val="0"/>
   </w:num>
-  <w:num w:numId="29">
+  <w:num w:numId="29" w16cid:durableId="1589194065">
     <w:abstractNumId w:val="19"/>
   </w:num>
-  <w:num w:numId="30">
+  <w:num w:numId="30" w16cid:durableId="1662271451">
     <w:abstractNumId w:val="23"/>
   </w:num>
-  <w:num w:numId="31">
+  <w:num w:numId="31" w16cid:durableId="105735095">
     <w:abstractNumId w:val="2"/>
   </w:num>
-  <w:num w:numId="32">
+  <w:num w:numId="32" w16cid:durableId="1796634232">
     <w:abstractNumId w:val="7"/>
   </w:num>
-  <w:num w:numId="33">
+  <w:num w:numId="33" w16cid:durableId="97795002">
     <w:abstractNumId w:val="33"/>
   </w:num>
-  <w:num w:numId="34">
+  <w:num w:numId="34" w16cid:durableId="1489443820">
     <w:abstractNumId w:val="39"/>
   </w:num>
-  <w:num w:numId="35">
+  <w:num w:numId="35" w16cid:durableId="220408761">
     <w:abstractNumId w:val="6"/>
   </w:num>
-  <w:num w:numId="36">
+  <w:num w:numId="36" w16cid:durableId="1928347699">
     <w:abstractNumId w:val="26"/>
   </w:num>
-  <w:num w:numId="37">
+  <w:num w:numId="37" w16cid:durableId="1404449583">
     <w:abstractNumId w:val="38"/>
   </w:num>
-  <w:num w:numId="38">
+  <w:num w:numId="38" w16cid:durableId="1181360858">
     <w:abstractNumId w:val="28"/>
   </w:num>
-  <w:num w:numId="39">
+  <w:num w:numId="39" w16cid:durableId="1911889024">
     <w:abstractNumId w:val="27"/>
   </w:num>
-  <w:num w:numId="40">
+  <w:num w:numId="40" w16cid:durableId="154417534">
     <w:abstractNumId w:val="34"/>
   </w:num>
-  <w:num w:numId="41">
+  <w:num w:numId="41" w16cid:durableId="1513954474">
     <w:abstractNumId w:val="8"/>
   </w:num>
   <w:numIdMacAtCleanup w:val="18"/>
@@ -7941,7 +8097,7 @@
 </file>
 
 <file path=word/styles.xml><?xml version="1.0" encoding="utf-8"?>
-<w:styles xmlns:mc="http://schemas.openxmlformats.org/markup-compatibility/2006" xmlns:r="http://schemas.openxmlformats.org/officeDocument/2006/relationships" xmlns:w="http://schemas.openxmlformats.org/wordprocessingml/2006/main" xmlns:w14="http://schemas.microsoft.com/office/word/2010/wordml" xmlns:w15="http://schemas.microsoft.com/office/word/2012/wordml" xmlns:w16cex="http://schemas.microsoft.com/office/word/2018/wordml/cex" xmlns:w16cid="http://schemas.microsoft.com/office/word/2016/wordml/cid" xmlns:w16="http://schemas.microsoft.com/office/word/2018/wordml" xmlns:w16sdtdh="http://schemas.microsoft.com/office/word/2020/wordml/sdtdatahash" xmlns:w16se="http://schemas.microsoft.com/office/word/2015/wordml/symex" mc:Ignorable="w14 w15 w16se w16cid w16 w16cex w16sdtdh">
+<w:styles xmlns:mc="http://schemas.openxmlformats.org/markup-compatibility/2006" xmlns:r="http://schemas.openxmlformats.org/officeDocument/2006/relationships" xmlns:w="http://schemas.openxmlformats.org/wordprocessingml/2006/main" xmlns:w14="http://schemas.microsoft.com/office/word/2010/wordml" xmlns:w15="http://schemas.microsoft.com/office/word/2012/wordml" xmlns:w16cex="http://schemas.microsoft.com/office/word/2018/wordml/cex" xmlns:w16cid="http://schemas.microsoft.com/office/word/2016/wordml/cid" xmlns:w16="http://schemas.microsoft.com/office/word/2018/wordml" xmlns:w16du="http://schemas.microsoft.com/office/word/2023/wordml/word16du" xmlns:w16sdtdh="http://schemas.microsoft.com/office/word/2020/wordml/sdtdatahash" xmlns:w16se="http://schemas.microsoft.com/office/word/2015/wordml/symex" mc:Ignorable="w14 w15 w16se w16cid w16 w16cex w16sdtdh w16du">
   <w:docDefaults>
     <w:rPrDefault>
       <w:rPr>
@@ -8063,6 +8219,7 @@
     <w:lsdException w:name="HTML Sample" w:semiHidden="1" w:unhideWhenUsed="1"/>
     <w:lsdException w:name="HTML Typewriter" w:semiHidden="1" w:unhideWhenUsed="1"/>
     <w:lsdException w:name="HTML Variable" w:semiHidden="1" w:unhideWhenUsed="1"/>
+    <w:lsdException w:name="Normal Table" w:semiHidden="1" w:unhideWhenUsed="1"/>
     <w:lsdException w:name="annotation subject" w:semiHidden="1" w:unhideWhenUsed="1"/>
     <w:lsdException w:name="No List" w:semiHidden="1" w:unhideWhenUsed="1"/>
     <w:lsdException w:name="Outline List 1" w:semiHidden="1" w:unhideWhenUsed="1"/>
@@ -8105,8 +8262,11 @@
     <w:lsdException w:name="Table Contemporary" w:semiHidden="1" w:unhideWhenUsed="1"/>
     <w:lsdException w:name="Table Elegant" w:semiHidden="1" w:unhideWhenUsed="1"/>
     <w:lsdException w:name="Table Professional" w:semiHidden="1" w:unhideWhenUsed="1"/>
+    <w:lsdException w:name="Table Subtle 1" w:semiHidden="1" w:unhideWhenUsed="1"/>
     <w:lsdException w:name="Table Subtle 2" w:semiHidden="1" w:unhideWhenUsed="1"/>
     <w:lsdException w:name="Table Web 1" w:semiHidden="1" w:unhideWhenUsed="1"/>
+    <w:lsdException w:name="Table Web 2" w:semiHidden="1" w:unhideWhenUsed="1"/>
+    <w:lsdException w:name="Table Web 3" w:semiHidden="1" w:unhideWhenUsed="1"/>
     <w:lsdException w:name="Balloon Text" w:semiHidden="1" w:unhideWhenUsed="1"/>
     <w:lsdException w:name="Table Grid" w:uiPriority="39"/>
     <w:lsdException w:name="Table Theme" w:semiHidden="1" w:unhideWhenUsed="1"/>
@@ -9704,10 +9864,6 @@
 </file>
 
 <file path=customXml/item1.xml><?xml version="1.0" encoding="utf-8"?>
-<b:Sources xmlns:b="http://schemas.openxmlformats.org/officeDocument/2006/bibliography" xmlns="http://schemas.openxmlformats.org/officeDocument/2006/bibliography" SelectedStyle="\APASixthEditionOfficeOnline.xsl" StyleName="APA" Version="6"/>
-</file>
-
-<file path=customXml/item2.xml><?xml version="1.0" encoding="utf-8"?>
 <ct:contentTypeSchema xmlns:ct="http://schemas.microsoft.com/office/2006/metadata/contentType" xmlns:ma="http://schemas.microsoft.com/office/2006/metadata/properties/metaAttributes" ct:_="" ma:_="" ma:contentTypeName="Documento" ma:contentTypeID="0x010100E96778489EE7714D8BD12CC105EB918B" ma:contentTypeVersion="2" ma:contentTypeDescription="Crear nuevo documento." ma:contentTypeScope="" ma:versionID="416c5c7ae9b5d54d83875cd3c65194e3">
   <xsd:schema xmlns:xsd="http://www.w3.org/2001/XMLSchema" xmlns:xs="http://www.w3.org/2001/XMLSchema" xmlns:p="http://schemas.microsoft.com/office/2006/metadata/properties" xmlns:ns2="126e8a1c-9ea9-435a-ac89-d06c80d62e30" targetNamespace="http://schemas.microsoft.com/office/2006/metadata/properties" ma:root="true" ma:fieldsID="70a237c842677bd850644f8595079f5e" ns2:_="">
     <xsd:import namespace="126e8a1c-9ea9-435a-ac89-d06c80d62e30"/>
@@ -9839,13 +9995,11 @@
 </ct:contentTypeSchema>
 </file>
 
-<file path=customXml/item3.xml><?xml version="1.0" encoding="utf-8"?>
-<p:properties xmlns:p="http://schemas.microsoft.com/office/2006/metadata/properties" xmlns:xsi="http://www.w3.org/2001/XMLSchema-instance" xmlns:pc="http://schemas.microsoft.com/office/infopath/2007/PartnerControls">
-  <documentManagement/>
-</p:properties>
+<file path=customXml/item2.xml><?xml version="1.0" encoding="utf-8"?>
+<b:Sources xmlns:b="http://schemas.openxmlformats.org/officeDocument/2006/bibliography" xmlns="http://schemas.openxmlformats.org/officeDocument/2006/bibliography" SelectedStyle="\APASixthEditionOfficeOnline.xsl" StyleName="APA" Version="6"/>
 </file>
 
-<file path=customXml/item4.xml><?xml version="1.0" encoding="utf-8"?>
+<file path=customXml/item3.xml><?xml version="1.0" encoding="utf-8"?>
 <?mso-contentType ?>
 <FormTemplates xmlns="http://schemas.microsoft.com/sharepoint/v3/contenttype/forms">
   <Display>DocumentLibraryForm</Display>
@@ -9854,15 +10008,13 @@
 </FormTemplates>
 </file>
 
-<file path=customXml/itemProps1.xml><?xml version="1.0" encoding="utf-8"?>
-<ds:datastoreItem xmlns:ds="http://schemas.openxmlformats.org/officeDocument/2006/customXml" ds:itemID="{6E8A10B9-B765-4F0B-A47F-7CB788CD8F65}">
-  <ds:schemaRefs>
-    <ds:schemaRef ds:uri="http://schemas.openxmlformats.org/officeDocument/2006/bibliography"/>
-  </ds:schemaRefs>
-</ds:datastoreItem>
+<file path=customXml/item4.xml><?xml version="1.0" encoding="utf-8"?>
+<p:properties xmlns:p="http://schemas.microsoft.com/office/2006/metadata/properties" xmlns:xsi="http://www.w3.org/2001/XMLSchema-instance" xmlns:pc="http://schemas.microsoft.com/office/infopath/2007/PartnerControls">
+  <documentManagement/>
+</p:properties>
 </file>
 
-<file path=customXml/itemProps2.xml><?xml version="1.0" encoding="utf-8"?>
+<file path=customXml/itemProps1.xml><?xml version="1.0" encoding="utf-8"?>
 <ds:datastoreItem xmlns:ds="http://schemas.openxmlformats.org/officeDocument/2006/customXml" ds:itemID="{767CD2D5-7A6C-47C3-9B54-C4225C74DD0B}">
   <ds:schemaRefs>
     <ds:schemaRef ds:uri="http://schemas.microsoft.com/office/2006/metadata/contentType"/>
@@ -9880,19 +10032,27 @@
 </ds:datastoreItem>
 </file>
 
+<file path=customXml/itemProps2.xml><?xml version="1.0" encoding="utf-8"?>
+<ds:datastoreItem xmlns:ds="http://schemas.openxmlformats.org/officeDocument/2006/customXml" ds:itemID="{6E8A10B9-B765-4F0B-A47F-7CB788CD8F65}">
+  <ds:schemaRefs>
+    <ds:schemaRef ds:uri="http://schemas.openxmlformats.org/officeDocument/2006/bibliography"/>
+  </ds:schemaRefs>
+</ds:datastoreItem>
+</file>
+
 <file path=customXml/itemProps3.xml><?xml version="1.0" encoding="utf-8"?>
+<ds:datastoreItem xmlns:ds="http://schemas.openxmlformats.org/officeDocument/2006/customXml" ds:itemID="{DABAA964-10BA-4DBC-ABF2-CDEAC0FAF7AA}">
+  <ds:schemaRefs>
+    <ds:schemaRef ds:uri="http://schemas.microsoft.com/sharepoint/v3/contenttype/forms"/>
+  </ds:schemaRefs>
+</ds:datastoreItem>
+</file>
+
+<file path=customXml/itemProps4.xml><?xml version="1.0" encoding="utf-8"?>
 <ds:datastoreItem xmlns:ds="http://schemas.openxmlformats.org/officeDocument/2006/customXml" ds:itemID="{5F1783E3-BA1C-4CA3-8E32-C9B378BBED03}">
   <ds:schemaRefs>
     <ds:schemaRef ds:uri="http://schemas.microsoft.com/office/2006/metadata/properties"/>
     <ds:schemaRef ds:uri="http://schemas.microsoft.com/office/infopath/2007/PartnerControls"/>
   </ds:schemaRefs>
 </ds:datastoreItem>
-</file>
-
-<file path=customXml/itemProps4.xml><?xml version="1.0" encoding="utf-8"?>
-<ds:datastoreItem xmlns:ds="http://schemas.openxmlformats.org/officeDocument/2006/customXml" ds:itemID="{DABAA964-10BA-4DBC-ABF2-CDEAC0FAF7AA}">
-  <ds:schemaRefs>
-    <ds:schemaRef ds:uri="http://schemas.microsoft.com/sharepoint/v3/contenttype/forms"/>
-  </ds:schemaRefs>
-</ds:datastoreItem>
 </file>
</xml_diff>